<commit_message>
Point in prices, fixed font size, font types
</commit_message>
<xml_diff>
--- a/datos/plantilla.docx
+++ b/datos/plantilla.docx
@@ -320,7 +320,7 @@
                 <wp:positionV relativeFrom="paragraph">
                   <wp:posOffset>148590</wp:posOffset>
                 </wp:positionV>
-                <wp:extent cx="6362700" cy="5496560"/>
+                <wp:extent cx="6363335" cy="5497195"/>
                 <wp:effectExtent l="152400" t="152400" r="153670" b="142875"/>
                 <wp:wrapNone/>
                 <wp:docPr id="2" name="Imagen 1"/>
@@ -340,7 +340,7 @@
                       <pic:spPr>
                         <a:xfrm>
                           <a:off x="0" y="0"/>
-                          <a:ext cx="6361920" cy="5495760"/>
+                          <a:ext cx="6362640" cy="5496480"/>
                         </a:xfrm>
                         <a:prstGeom prst="rect">
                           <a:avLst/>
@@ -388,7 +388,7 @@
                 <v:path o:extrusionok="f" gradientshapeok="t" o:connecttype="rect"/>
                 <o:lock v:ext="edit" aspectratio="t"/>
               </v:shapetype>
-              <v:shape id="shape_0" ID="Imagen 1" stroked="t" style="position:absolute;margin-left:-9.55pt;margin-top:11.7pt;width:500.9pt;height:432.7pt;mso-position-horizontal:center;mso-position-horizontal-relative:margin" wp14:anchorId="390BB37F" type="shapetype_75">
+              <v:shape id="shape_0" ID="Imagen 1" stroked="t" style="position:absolute;margin-left:-9.55pt;margin-top:11.7pt;width:500.95pt;height:432.75pt;mso-position-horizontal:center;mso-position-horizontal-relative:margin" wp14:anchorId="390BB37F" type="shapetype_75">
                 <v:imagedata r:id="rId4" o:detectmouseclick="t"/>
                 <w10:wrap type="none"/>
                 <v:stroke color="#d9d9d9" weight="19080" joinstyle="round" endcap="flat"/>
@@ -415,8 +415,8 @@
       <w:tblGrid>
         <w:gridCol w:w="5560"/>
         <w:gridCol w:w="1269"/>
-        <w:gridCol w:w="1394"/>
-        <w:gridCol w:w="1366"/>
+        <w:gridCol w:w="1395"/>
+        <w:gridCol w:w="1365"/>
       </w:tblGrid>
       <w:tr>
         <w:trPr/>
@@ -494,7 +494,7 @@
         </w:tc>
         <w:tc>
           <w:tcPr>
-            <w:tcW w:w="1394" w:type="dxa"/>
+            <w:tcW w:w="1395" w:type="dxa"/>
             <w:tcBorders>
               <w:top w:val="single" w:sz="4" w:space="0" w:color="000000"/>
               <w:left w:val="single" w:sz="4" w:space="0" w:color="000000"/>
@@ -532,7 +532,7 @@
         </w:tc>
         <w:tc>
           <w:tcPr>
-            <w:tcW w:w="1366" w:type="dxa"/>
+            <w:tcW w:w="1365" w:type="dxa"/>
             <w:tcBorders>
               <w:top w:val="single" w:sz="4" w:space="0" w:color="000000"/>
               <w:left w:val="single" w:sz="4" w:space="0" w:color="000000"/>
@@ -595,7 +595,13 @@
               </w:rPr>
             </w:pPr>
             <w:r>
-              <w:rPr/>
+              <w:rPr>
+                <w:rFonts w:cs="Arial" w:ascii="Arial" w:hAnsi="Arial"/>
+                <w:bCs/>
+                <w:sz w:val="20"/>
+                <w:szCs w:val="20"/>
+                <w:lang w:val="es-ES"/>
+              </w:rPr>
             </w:r>
           </w:p>
         </w:tc>
@@ -623,13 +629,19 @@
               </w:rPr>
             </w:pPr>
             <w:r>
-              <w:rPr/>
+              <w:rPr>
+                <w:rFonts w:cs="Arial" w:ascii="Arial" w:hAnsi="Arial"/>
+                <w:bCs/>
+                <w:sz w:val="20"/>
+                <w:szCs w:val="20"/>
+                <w:lang w:val="es-ES"/>
+              </w:rPr>
             </w:r>
           </w:p>
         </w:tc>
         <w:tc>
           <w:tcPr>
-            <w:tcW w:w="1394" w:type="dxa"/>
+            <w:tcW w:w="1395" w:type="dxa"/>
             <w:tcBorders>
               <w:top w:val="single" w:sz="4" w:space="0" w:color="000000"/>
               <w:left w:val="single" w:sz="4" w:space="0" w:color="000000"/>
@@ -651,13 +663,19 @@
               </w:rPr>
             </w:pPr>
             <w:r>
-              <w:rPr/>
+              <w:rPr>
+                <w:rFonts w:cs="Arial" w:ascii="Arial" w:hAnsi="Arial"/>
+                <w:bCs/>
+                <w:sz w:val="20"/>
+                <w:szCs w:val="20"/>
+                <w:lang w:val="es-ES"/>
+              </w:rPr>
             </w:r>
           </w:p>
         </w:tc>
         <w:tc>
           <w:tcPr>
-            <w:tcW w:w="1366" w:type="dxa"/>
+            <w:tcW w:w="1365" w:type="dxa"/>
             <w:tcBorders>
               <w:top w:val="single" w:sz="4" w:space="0" w:color="000000"/>
               <w:left w:val="single" w:sz="4" w:space="0" w:color="000000"/>
@@ -679,7 +697,13 @@
               </w:rPr>
             </w:pPr>
             <w:r>
-              <w:rPr/>
+              <w:rPr>
+                <w:rFonts w:cs="Arial" w:ascii="Arial" w:hAnsi="Arial"/>
+                <w:bCs/>
+                <w:sz w:val="20"/>
+                <w:szCs w:val="20"/>
+                <w:lang w:val="es-ES"/>
+              </w:rPr>
             </w:r>
           </w:p>
         </w:tc>
@@ -710,7 +734,13 @@
               </w:rPr>
             </w:pPr>
             <w:r>
-              <w:rPr/>
+              <w:rPr>
+                <w:rFonts w:cs="Arial" w:ascii="Arial" w:hAnsi="Arial"/>
+                <w:bCs/>
+                <w:sz w:val="20"/>
+                <w:szCs w:val="20"/>
+                <w:lang w:val="es-ES"/>
+              </w:rPr>
             </w:r>
           </w:p>
         </w:tc>
@@ -738,13 +768,19 @@
               </w:rPr>
             </w:pPr>
             <w:r>
-              <w:rPr/>
+              <w:rPr>
+                <w:rFonts w:cs="Arial" w:ascii="Arial" w:hAnsi="Arial"/>
+                <w:bCs/>
+                <w:sz w:val="20"/>
+                <w:szCs w:val="20"/>
+                <w:lang w:val="es-ES"/>
+              </w:rPr>
             </w:r>
           </w:p>
         </w:tc>
         <w:tc>
           <w:tcPr>
-            <w:tcW w:w="1394" w:type="dxa"/>
+            <w:tcW w:w="1395" w:type="dxa"/>
             <w:tcBorders>
               <w:top w:val="single" w:sz="4" w:space="0" w:color="000000"/>
               <w:left w:val="single" w:sz="4" w:space="0" w:color="000000"/>
@@ -766,13 +802,19 @@
               </w:rPr>
             </w:pPr>
             <w:r>
-              <w:rPr/>
+              <w:rPr>
+                <w:rFonts w:cs="Arial" w:ascii="Arial" w:hAnsi="Arial"/>
+                <w:bCs/>
+                <w:sz w:val="20"/>
+                <w:szCs w:val="20"/>
+                <w:lang w:val="es-ES"/>
+              </w:rPr>
             </w:r>
           </w:p>
         </w:tc>
         <w:tc>
           <w:tcPr>
-            <w:tcW w:w="1366" w:type="dxa"/>
+            <w:tcW w:w="1365" w:type="dxa"/>
             <w:tcBorders>
               <w:top w:val="single" w:sz="4" w:space="0" w:color="000000"/>
               <w:left w:val="single" w:sz="4" w:space="0" w:color="000000"/>
@@ -794,7 +836,13 @@
               </w:rPr>
             </w:pPr>
             <w:r>
-              <w:rPr/>
+              <w:rPr>
+                <w:rFonts w:cs="Arial" w:ascii="Arial" w:hAnsi="Arial"/>
+                <w:bCs/>
+                <w:sz w:val="20"/>
+                <w:szCs w:val="20"/>
+                <w:lang w:val="es-ES"/>
+              </w:rPr>
             </w:r>
           </w:p>
         </w:tc>
@@ -825,7 +873,13 @@
               </w:rPr>
             </w:pPr>
             <w:r>
-              <w:rPr/>
+              <w:rPr>
+                <w:rFonts w:cs="Arial" w:ascii="Arial" w:hAnsi="Arial"/>
+                <w:bCs/>
+                <w:sz w:val="20"/>
+                <w:szCs w:val="20"/>
+                <w:lang w:val="es-ES"/>
+              </w:rPr>
             </w:r>
           </w:p>
         </w:tc>
@@ -853,13 +907,19 @@
               </w:rPr>
             </w:pPr>
             <w:r>
-              <w:rPr/>
+              <w:rPr>
+                <w:rFonts w:cs="Arial" w:ascii="Arial" w:hAnsi="Arial"/>
+                <w:bCs/>
+                <w:sz w:val="20"/>
+                <w:szCs w:val="20"/>
+                <w:lang w:val="es-ES"/>
+              </w:rPr>
             </w:r>
           </w:p>
         </w:tc>
         <w:tc>
           <w:tcPr>
-            <w:tcW w:w="1394" w:type="dxa"/>
+            <w:tcW w:w="1395" w:type="dxa"/>
             <w:tcBorders>
               <w:top w:val="single" w:sz="4" w:space="0" w:color="000000"/>
               <w:left w:val="single" w:sz="4" w:space="0" w:color="000000"/>
@@ -881,13 +941,19 @@
               </w:rPr>
             </w:pPr>
             <w:r>
-              <w:rPr/>
+              <w:rPr>
+                <w:rFonts w:cs="Arial" w:ascii="Arial" w:hAnsi="Arial"/>
+                <w:bCs/>
+                <w:sz w:val="20"/>
+                <w:szCs w:val="20"/>
+                <w:lang w:val="es-ES"/>
+              </w:rPr>
             </w:r>
           </w:p>
         </w:tc>
         <w:tc>
           <w:tcPr>
-            <w:tcW w:w="1366" w:type="dxa"/>
+            <w:tcW w:w="1365" w:type="dxa"/>
             <w:tcBorders>
               <w:top w:val="single" w:sz="4" w:space="0" w:color="000000"/>
               <w:left w:val="single" w:sz="4" w:space="0" w:color="000000"/>
@@ -909,7 +975,13 @@
               </w:rPr>
             </w:pPr>
             <w:r>
-              <w:rPr/>
+              <w:rPr>
+                <w:rFonts w:cs="Arial" w:ascii="Arial" w:hAnsi="Arial"/>
+                <w:bCs/>
+                <w:sz w:val="20"/>
+                <w:szCs w:val="20"/>
+                <w:lang w:val="es-ES"/>
+              </w:rPr>
             </w:r>
           </w:p>
         </w:tc>
@@ -985,7 +1057,7 @@
         </w:tc>
         <w:tc>
           <w:tcPr>
-            <w:tcW w:w="1394" w:type="dxa"/>
+            <w:tcW w:w="1395" w:type="dxa"/>
             <w:tcBorders>
               <w:top w:val="single" w:sz="4" w:space="0" w:color="000000"/>
               <w:left w:val="single" w:sz="4" w:space="0" w:color="000000"/>
@@ -1018,7 +1090,7 @@
         </w:tc>
         <w:tc>
           <w:tcPr>
-            <w:tcW w:w="1366" w:type="dxa"/>
+            <w:tcW w:w="1365" w:type="dxa"/>
             <w:tcBorders>
               <w:top w:val="single" w:sz="4" w:space="0" w:color="000000"/>
               <w:left w:val="single" w:sz="4" w:space="0" w:color="000000"/>
@@ -1122,7 +1194,7 @@
         </w:tc>
         <w:tc>
           <w:tcPr>
-            <w:tcW w:w="1394" w:type="dxa"/>
+            <w:tcW w:w="1395" w:type="dxa"/>
             <w:tcBorders>
               <w:top w:val="single" w:sz="4" w:space="0" w:color="000000"/>
               <w:left w:val="single" w:sz="4" w:space="0" w:color="000000"/>
@@ -1156,7 +1228,7 @@
         </w:tc>
         <w:tc>
           <w:tcPr>
-            <w:tcW w:w="1366" w:type="dxa"/>
+            <w:tcW w:w="1365" w:type="dxa"/>
             <w:tcBorders>
               <w:top w:val="single" w:sz="4" w:space="0" w:color="000000"/>
               <w:left w:val="single" w:sz="4" w:space="0" w:color="000000"/>
@@ -1264,7 +1336,7 @@
         </w:tc>
         <w:tc>
           <w:tcPr>
-            <w:tcW w:w="1394" w:type="dxa"/>
+            <w:tcW w:w="1395" w:type="dxa"/>
             <w:tcBorders>
               <w:top w:val="single" w:sz="4" w:space="0" w:color="000000"/>
               <w:left w:val="single" w:sz="4" w:space="0" w:color="000000"/>
@@ -1298,7 +1370,7 @@
         </w:tc>
         <w:tc>
           <w:tcPr>
-            <w:tcW w:w="1366" w:type="dxa"/>
+            <w:tcW w:w="1365" w:type="dxa"/>
             <w:tcBorders>
               <w:top w:val="single" w:sz="4" w:space="0" w:color="000000"/>
               <w:left w:val="single" w:sz="4" w:space="0" w:color="000000"/>
@@ -1409,7 +1481,7 @@
         </w:tc>
         <w:tc>
           <w:tcPr>
-            <w:tcW w:w="1394" w:type="dxa"/>
+            <w:tcW w:w="1395" w:type="dxa"/>
             <w:tcBorders>
               <w:top w:val="single" w:sz="4" w:space="0" w:color="000000"/>
               <w:left w:val="single" w:sz="4" w:space="0" w:color="000000"/>
@@ -1443,7 +1515,7 @@
         </w:tc>
         <w:tc>
           <w:tcPr>
-            <w:tcW w:w="1366" w:type="dxa"/>
+            <w:tcW w:w="1365" w:type="dxa"/>
             <w:tcBorders>
               <w:top w:val="single" w:sz="4" w:space="0" w:color="000000"/>
               <w:left w:val="single" w:sz="4" w:space="0" w:color="000000"/>
@@ -1485,7 +1557,7 @@
         </w:trPr>
         <w:tc>
           <w:tcPr>
-            <w:tcW w:w="8223" w:type="dxa"/>
+            <w:tcW w:w="8224" w:type="dxa"/>
             <w:gridSpan w:val="3"/>
             <w:tcBorders>
               <w:top w:val="single" w:sz="4" w:space="0" w:color="000000"/>
@@ -1524,7 +1596,7 @@
         </w:tc>
         <w:tc>
           <w:tcPr>
-            <w:tcW w:w="1366" w:type="dxa"/>
+            <w:tcW w:w="1365" w:type="dxa"/>
             <w:tcBorders>
               <w:top w:val="single" w:sz="4" w:space="0" w:color="000000"/>
               <w:left w:val="single" w:sz="4" w:space="0" w:color="000000"/>
@@ -1548,7 +1620,14 @@
               </w:rPr>
             </w:pPr>
             <w:r>
-              <w:rPr/>
+              <w:rPr>
+                <w:rFonts w:cs="Arial" w:ascii="Arial" w:hAnsi="Arial"/>
+                <w:b/>
+                <w:bCs/>
+                <w:sz w:val="20"/>
+                <w:szCs w:val="20"/>
+                <w:lang w:val="es-ES"/>
+              </w:rPr>
             </w:r>
           </w:p>
         </w:tc>
@@ -1559,7 +1638,7 @@
         </w:trPr>
         <w:tc>
           <w:tcPr>
-            <w:tcW w:w="8223" w:type="dxa"/>
+            <w:tcW w:w="8224" w:type="dxa"/>
             <w:gridSpan w:val="3"/>
             <w:tcBorders>
               <w:top w:val="single" w:sz="4" w:space="0" w:color="000000"/>
@@ -1584,21 +1663,13 @@
               </w:rPr>
             </w:pPr>
             <w:r>
-              <w:rPr>
-                <w:rFonts w:cs="Arial" w:ascii="Arial" w:hAnsi="Arial"/>
-                <w:b/>
-                <w:bCs/>
-                <w:sz w:val="20"/>
-                <w:szCs w:val="20"/>
-                <w:lang w:val="es-ES"/>
-              </w:rPr>
-              <w:t>Son Gs.:  Quinientos setenta y cinco mil.----------------------------------------------------------</w:t>
+              <w:rPr/>
             </w:r>
           </w:p>
         </w:tc>
         <w:tc>
           <w:tcPr>
-            <w:tcW w:w="1366" w:type="dxa"/>
+            <w:tcW w:w="1365" w:type="dxa"/>
             <w:tcBorders>
               <w:top w:val="single" w:sz="4" w:space="0" w:color="000000"/>
               <w:left w:val="single" w:sz="4" w:space="0" w:color="000000"/>
@@ -2919,6 +2990,7 @@
     <w:rsid w:val="00cd1474"/>
     <w:pPr>
       <w:widowControl/>
+      <w:suppressAutoHyphens w:val="true"/>
       <w:bidi w:val="0"/>
       <w:spacing w:before="0" w:after="0"/>
       <w:jc w:val="left"/>
@@ -3119,17 +3191,18 @@
     <w:rsid w:val="00f70c3e"/>
     <w:pPr>
       <w:widowControl/>
+      <w:suppressAutoHyphens w:val="true"/>
       <w:bidi w:val="0"/>
       <w:spacing w:before="0" w:after="0"/>
       <w:jc w:val="left"/>
     </w:pPr>
     <w:rPr>
-      <w:rFonts w:eastAsia="Times New Roman" w:ascii="Calibri" w:hAnsi="Calibri" w:cs="Times New Roman"/>
+      <w:rFonts w:ascii="Calibri" w:hAnsi="Calibri" w:eastAsia="Times New Roman" w:cs="Times New Roman"/>
       <w:color w:val="auto"/>
       <w:kern w:val="0"/>
       <w:sz w:val="22"/>
       <w:szCs w:val="22"/>
-      <w:lang w:eastAsia="en-US" w:val="es-ES" w:bidi="ar-SA"/>
+      <w:lang w:val="es-ES" w:eastAsia="en-US" w:bidi="ar-SA"/>
     </w:rPr>
   </w:style>
   <w:style w:type="numbering" w:styleId="NoList" w:default="1">

</xml_diff>

<commit_message>
Many improved in imform generator
</commit_message>
<xml_diff>
--- a/datos/plantilla.docx
+++ b/datos/plantilla.docx
@@ -202,8 +202,6 @@
           <w:szCs w:val="22"/>
         </w:rPr>
       </w:pPr>
-      <w:bookmarkStart w:id="0" w:name="_GoBack"/>
-      <w:bookmarkEnd w:id="0"/>
       <w:r>
         <w:rPr>
           <w:rFonts w:cs="Arial" w:ascii="Arial" w:hAnsi="Arial"/>
@@ -312,15 +310,15 @@
         <mc:AlternateContent>
           <mc:Choice Requires="wps">
             <w:drawing>
-              <wp:anchor behindDoc="1" distT="0" distB="0" distL="0" distR="0" simplePos="0" locked="0" layoutInCell="1" allowOverlap="1" relativeHeight="2" wp14:anchorId="390BB37F">
+              <wp:anchor behindDoc="1" distT="0" distB="0" distL="0" distR="0" simplePos="0" locked="0" layoutInCell="1" allowOverlap="1" relativeHeight="2" wp14:anchorId="5171FC25">
                 <wp:simplePos x="0" y="0"/>
                 <wp:positionH relativeFrom="margin">
                   <wp:align>center</wp:align>
                 </wp:positionH>
                 <wp:positionV relativeFrom="paragraph">
-                  <wp:posOffset>148590</wp:posOffset>
+                  <wp:posOffset>146050</wp:posOffset>
                 </wp:positionV>
-                <wp:extent cx="6363335" cy="5497195"/>
+                <wp:extent cx="6364605" cy="5498465"/>
                 <wp:effectExtent l="152400" t="152400" r="153670" b="142875"/>
                 <wp:wrapNone/>
                 <wp:docPr id="2" name="Imagen 1"/>
@@ -340,7 +338,7 @@
                       <pic:spPr>
                         <a:xfrm>
                           <a:off x="0" y="0"/>
-                          <a:ext cx="6362640" cy="5496480"/>
+                          <a:ext cx="6364080" cy="5497920"/>
                         </a:xfrm>
                         <a:prstGeom prst="rect">
                           <a:avLst/>
@@ -388,8 +386,8 @@
                 <v:path o:extrusionok="f" gradientshapeok="t" o:connecttype="rect"/>
                 <o:lock v:ext="edit" aspectratio="t"/>
               </v:shapetype>
-              <v:shape id="shape_0" ID="Imagen 1" stroked="t" style="position:absolute;margin-left:-9.55pt;margin-top:11.7pt;width:500.95pt;height:432.75pt;mso-position-horizontal:center;mso-position-horizontal-relative:margin" wp14:anchorId="390BB37F" type="shapetype_75">
-                <v:imagedata r:id="rId4" o:detectmouseclick="t"/>
+              <v:shape id="shape_0" ID="Imagen 1" stroked="t" style="position:absolute;margin-left:-9.6pt;margin-top:11.5pt;width:501.05pt;height:432.85pt;mso-position-horizontal:center;mso-position-horizontal-relative:margin" wp14:anchorId="5171FC25" type="shapetype_75">
+                <v:imagedata r:id="rId3" o:detectmouseclick="t"/>
                 <w10:wrap type="none"/>
                 <v:stroke color="#d9d9d9" weight="19080" joinstyle="round" endcap="flat"/>
                 <v:shadow on="t" obscured="f" color="black"/>
@@ -410,11 +408,11 @@
           <w:bottom w:w="0" w:type="dxa"/>
           <w:right w:w="108" w:type="dxa"/>
         </w:tblCellMar>
-        <w:tblLook w:firstRow="1" w:noVBand="0" w:lastRow="0" w:firstColumn="1" w:lastColumn="0" w:noHBand="0" w:val="00a0"/>
+        <w:tblLook w:val="00a0" w:noVBand="0" w:noHBand="0" w:lastColumn="0" w:firstColumn="1" w:lastRow="0" w:firstRow="1"/>
       </w:tblPr>
       <w:tblGrid>
-        <w:gridCol w:w="5560"/>
-        <w:gridCol w:w="1269"/>
+        <w:gridCol w:w="5561"/>
+        <w:gridCol w:w="1268"/>
         <w:gridCol w:w="1395"/>
         <w:gridCol w:w="1365"/>
       </w:tblGrid>
@@ -422,73 +420,226 @@
         <w:trPr/>
         <w:tc>
           <w:tcPr>
-            <w:tcW w:w="5560" w:type="dxa"/>
+            <w:tcW w:w="5561" w:type="dxa"/>
+            <w:tcBorders>
+              <w:top w:val="single" w:sz="12" w:space="0" w:color="000000"/>
+              <w:left w:val="single" w:sz="12" w:space="0" w:color="000000"/>
+              <w:bottom w:val="single" w:sz="4" w:space="0" w:color="000000"/>
+              <w:right w:val="single" w:sz="4" w:space="0" w:color="000000"/>
+            </w:tcBorders>
+            <w:shd w:color="auto" w:fill="auto" w:val="clear"/>
+          </w:tcPr>
+          <w:p>
+            <w:pPr>
+              <w:pStyle w:val="Normal"/>
+              <w:widowControl w:val="false"/>
+              <w:jc w:val="both"/>
+              <w:rPr>
+                <w:rFonts w:ascii="Arial" w:hAnsi="Arial" w:cs="Arial"/>
+                <w:b/>
+                <w:b/>
+                <w:bCs/>
+                <w:lang w:val="es-ES"/>
+              </w:rPr>
+            </w:pPr>
+            <w:r>
+              <w:rPr>
+                <w:rFonts w:cs="Arial" w:ascii="Arial" w:hAnsi="Arial"/>
+                <w:b/>
+                <w:bCs/>
+                <w:lang w:val="es-ES"/>
+              </w:rPr>
+              <w:t>Provisión e instalación de:</w:t>
+            </w:r>
+          </w:p>
+        </w:tc>
+        <w:tc>
+          <w:tcPr>
+            <w:tcW w:w="1268" w:type="dxa"/>
+            <w:tcBorders>
+              <w:top w:val="single" w:sz="12" w:space="0" w:color="000000"/>
+              <w:left w:val="single" w:sz="4" w:space="0" w:color="000000"/>
+              <w:bottom w:val="single" w:sz="4" w:space="0" w:color="000000"/>
+              <w:right w:val="single" w:sz="4" w:space="0" w:color="000000"/>
+            </w:tcBorders>
+            <w:shd w:color="auto" w:fill="auto" w:val="clear"/>
+          </w:tcPr>
+          <w:p>
+            <w:pPr>
+              <w:pStyle w:val="Normal"/>
+              <w:widowControl w:val="false"/>
+              <w:jc w:val="both"/>
+              <w:rPr>
+                <w:rFonts w:ascii="Arial" w:hAnsi="Arial" w:cs="Arial"/>
+                <w:b/>
+                <w:b/>
+                <w:bCs/>
+                <w:sz w:val="18"/>
+                <w:szCs w:val="18"/>
+                <w:lang w:val="es-ES"/>
+              </w:rPr>
+            </w:pPr>
+            <w:r>
+              <w:rPr>
+                <w:rFonts w:cs="Arial" w:ascii="Arial" w:hAnsi="Arial"/>
+                <w:b/>
+                <w:bCs/>
+                <w:sz w:val="18"/>
+                <w:szCs w:val="18"/>
+                <w:lang w:val="es-ES"/>
+              </w:rPr>
+              <w:t>CANTIDAD</w:t>
+            </w:r>
+          </w:p>
+        </w:tc>
+        <w:tc>
+          <w:tcPr>
+            <w:tcW w:w="1395" w:type="dxa"/>
+            <w:tcBorders>
+              <w:top w:val="single" w:sz="12" w:space="0" w:color="000000"/>
+              <w:left w:val="single" w:sz="4" w:space="0" w:color="000000"/>
+              <w:bottom w:val="single" w:sz="4" w:space="0" w:color="000000"/>
+              <w:right w:val="single" w:sz="12" w:space="0" w:color="000000"/>
+            </w:tcBorders>
+            <w:shd w:color="auto" w:fill="auto" w:val="clear"/>
+          </w:tcPr>
+          <w:p>
+            <w:pPr>
+              <w:pStyle w:val="Normal"/>
+              <w:widowControl w:val="false"/>
+              <w:jc w:val="both"/>
+              <w:rPr>
+                <w:rFonts w:ascii="Arial" w:hAnsi="Arial" w:cs="Arial"/>
+                <w:b/>
+                <w:b/>
+                <w:bCs/>
+                <w:sz w:val="18"/>
+                <w:szCs w:val="18"/>
+                <w:lang w:val="es-ES"/>
+              </w:rPr>
+            </w:pPr>
+            <w:r>
+              <w:rPr>
+                <w:rFonts w:cs="Arial" w:ascii="Arial" w:hAnsi="Arial"/>
+                <w:b/>
+                <w:bCs/>
+                <w:sz w:val="18"/>
+                <w:szCs w:val="18"/>
+                <w:lang w:val="es-ES"/>
+              </w:rPr>
+              <w:t>PRECIO gs.</w:t>
+            </w:r>
+          </w:p>
+        </w:tc>
+        <w:tc>
+          <w:tcPr>
+            <w:tcW w:w="1365" w:type="dxa"/>
+            <w:tcBorders>
+              <w:top w:val="single" w:sz="12" w:space="0" w:color="000000"/>
+              <w:left w:val="single" w:sz="12" w:space="0" w:color="000000"/>
+              <w:bottom w:val="single" w:sz="4" w:space="0" w:color="000000"/>
+              <w:right w:val="single" w:sz="12" w:space="0" w:color="000000"/>
+            </w:tcBorders>
+            <w:shd w:color="auto" w:fill="auto" w:val="clear"/>
+          </w:tcPr>
+          <w:p>
+            <w:pPr>
+              <w:pStyle w:val="Normal"/>
+              <w:widowControl w:val="false"/>
+              <w:jc w:val="both"/>
+              <w:rPr>
+                <w:rFonts w:ascii="Arial" w:hAnsi="Arial" w:cs="Arial"/>
+                <w:b/>
+                <w:b/>
+                <w:bCs/>
+                <w:sz w:val="18"/>
+                <w:szCs w:val="18"/>
+                <w:lang w:val="es-ES"/>
+              </w:rPr>
+            </w:pPr>
+            <w:r>
+              <w:rPr>
+                <w:rFonts w:cs="Arial" w:ascii="Arial" w:hAnsi="Arial"/>
+                <w:b/>
+                <w:bCs/>
+                <w:sz w:val="18"/>
+                <w:szCs w:val="18"/>
+                <w:lang w:val="es-ES"/>
+              </w:rPr>
+              <w:t>IMPORTE gs.</w:t>
+            </w:r>
+          </w:p>
+        </w:tc>
+      </w:tr>
+      <w:tr>
+        <w:trPr/>
+        <w:tc>
+          <w:tcPr>
+            <w:tcW w:w="5561" w:type="dxa"/>
+            <w:tcBorders>
+              <w:top w:val="single" w:sz="4" w:space="0" w:color="000000"/>
+              <w:left w:val="single" w:sz="12" w:space="0" w:color="000000"/>
+              <w:bottom w:val="single" w:sz="4" w:space="0" w:color="000000"/>
+              <w:right w:val="single" w:sz="4" w:space="0" w:color="000000"/>
+            </w:tcBorders>
+            <w:shd w:color="auto" w:fill="auto" w:val="clear"/>
+          </w:tcPr>
+          <w:p>
+            <w:pPr>
+              <w:pStyle w:val="Normal"/>
+              <w:widowControl w:val="false"/>
+              <w:jc w:val="both"/>
+              <w:rPr>
+                <w:rFonts w:ascii="Arial" w:hAnsi="Arial" w:cs="Arial"/>
+                <w:bCs/>
+                <w:sz w:val="20"/>
+                <w:szCs w:val="20"/>
+                <w:lang w:val="es-ES"/>
+              </w:rPr>
+            </w:pPr>
+            <w:r>
+              <w:rPr>
+                <w:rFonts w:cs="Arial" w:ascii="Arial" w:hAnsi="Arial"/>
+                <w:bCs/>
+                <w:sz w:val="20"/>
+                <w:szCs w:val="20"/>
+                <w:lang w:val="es-ES"/>
+              </w:rPr>
+            </w:r>
+          </w:p>
+        </w:tc>
+        <w:tc>
+          <w:tcPr>
+            <w:tcW w:w="1268" w:type="dxa"/>
             <w:tcBorders>
               <w:top w:val="single" w:sz="4" w:space="0" w:color="000000"/>
               <w:left w:val="single" w:sz="4" w:space="0" w:color="000000"/>
               <w:bottom w:val="single" w:sz="4" w:space="0" w:color="000000"/>
               <w:right w:val="single" w:sz="4" w:space="0" w:color="000000"/>
             </w:tcBorders>
+            <w:shd w:color="auto" w:fill="auto" w:val="clear"/>
           </w:tcPr>
           <w:p>
             <w:pPr>
               <w:pStyle w:val="Normal"/>
               <w:widowControl w:val="false"/>
-              <w:jc w:val="both"/>
+              <w:jc w:val="right"/>
               <w:rPr>
                 <w:rFonts w:ascii="Arial" w:hAnsi="Arial" w:cs="Arial"/>
-                <w:b/>
-                <w:b/>
-                <w:bCs/>
+                <w:bCs/>
+                <w:sz w:val="20"/>
+                <w:szCs w:val="20"/>
                 <w:lang w:val="es-ES"/>
               </w:rPr>
             </w:pPr>
             <w:r>
               <w:rPr>
                 <w:rFonts w:cs="Arial" w:ascii="Arial" w:hAnsi="Arial"/>
-                <w:b/>
-                <w:bCs/>
-                <w:lang w:val="es-ES"/>
-              </w:rPr>
-              <w:t>Provisión e instalación de:</w:t>
-            </w:r>
-          </w:p>
-        </w:tc>
-        <w:tc>
-          <w:tcPr>
-            <w:tcW w:w="1269" w:type="dxa"/>
-            <w:tcBorders>
-              <w:top w:val="single" w:sz="4" w:space="0" w:color="000000"/>
-              <w:left w:val="single" w:sz="4" w:space="0" w:color="000000"/>
-              <w:bottom w:val="single" w:sz="4" w:space="0" w:color="000000"/>
-              <w:right w:val="single" w:sz="4" w:space="0" w:color="000000"/>
-            </w:tcBorders>
-          </w:tcPr>
-          <w:p>
-            <w:pPr>
-              <w:pStyle w:val="Normal"/>
-              <w:widowControl w:val="false"/>
-              <w:jc w:val="both"/>
-              <w:rPr>
-                <w:rFonts w:ascii="Arial" w:hAnsi="Arial" w:cs="Arial"/>
-                <w:b/>
-                <w:b/>
-                <w:bCs/>
-                <w:sz w:val="18"/>
-                <w:szCs w:val="18"/>
-                <w:lang w:val="es-ES"/>
-              </w:rPr>
-            </w:pPr>
-            <w:r>
-              <w:rPr>
-                <w:rFonts w:cs="Arial" w:ascii="Arial" w:hAnsi="Arial"/>
-                <w:b/>
-                <w:bCs/>
-                <w:sz w:val="18"/>
-                <w:szCs w:val="18"/>
-                <w:lang w:val="es-ES"/>
-              </w:rPr>
-              <w:t>CANTIDAD</w:t>
+                <w:bCs/>
+                <w:sz w:val="20"/>
+                <w:szCs w:val="20"/>
+                <w:lang w:val="es-ES"/>
+              </w:rPr>
             </w:r>
           </w:p>
         </w:tc>
@@ -499,34 +650,31 @@
               <w:top w:val="single" w:sz="4" w:space="0" w:color="000000"/>
               <w:left w:val="single" w:sz="4" w:space="0" w:color="000000"/>
               <w:bottom w:val="single" w:sz="4" w:space="0" w:color="000000"/>
-              <w:right w:val="single" w:sz="4" w:space="0" w:color="000000"/>
+              <w:right w:val="single" w:sz="12" w:space="0" w:color="000000"/>
             </w:tcBorders>
+            <w:shd w:color="auto" w:fill="auto" w:val="clear"/>
           </w:tcPr>
           <w:p>
             <w:pPr>
               <w:pStyle w:val="Normal"/>
               <w:widowControl w:val="false"/>
-              <w:jc w:val="both"/>
+              <w:jc w:val="right"/>
               <w:rPr>
                 <w:rFonts w:ascii="Arial" w:hAnsi="Arial" w:cs="Arial"/>
-                <w:b/>
-                <w:b/>
-                <w:bCs/>
-                <w:sz w:val="18"/>
-                <w:szCs w:val="18"/>
+                <w:bCs/>
+                <w:sz w:val="20"/>
+                <w:szCs w:val="20"/>
                 <w:lang w:val="es-ES"/>
               </w:rPr>
             </w:pPr>
             <w:r>
               <w:rPr>
                 <w:rFonts w:cs="Arial" w:ascii="Arial" w:hAnsi="Arial"/>
-                <w:b/>
-                <w:bCs/>
-                <w:sz w:val="18"/>
-                <w:szCs w:val="18"/>
-                <w:lang w:val="es-ES"/>
-              </w:rPr>
-              <w:t>PRECIO gs.</w:t>
+                <w:bCs/>
+                <w:sz w:val="20"/>
+                <w:szCs w:val="20"/>
+                <w:lang w:val="es-ES"/>
+              </w:rPr>
             </w:r>
           </w:p>
         </w:tc>
@@ -535,36 +683,33 @@
             <w:tcW w:w="1365" w:type="dxa"/>
             <w:tcBorders>
               <w:top w:val="single" w:sz="4" w:space="0" w:color="000000"/>
-              <w:left w:val="single" w:sz="4" w:space="0" w:color="000000"/>
+              <w:left w:val="single" w:sz="12" w:space="0" w:color="000000"/>
               <w:bottom w:val="single" w:sz="4" w:space="0" w:color="000000"/>
-              <w:right w:val="single" w:sz="4" w:space="0" w:color="000000"/>
+              <w:right w:val="single" w:sz="12" w:space="0" w:color="000000"/>
             </w:tcBorders>
+            <w:shd w:color="auto" w:fill="auto" w:val="clear"/>
           </w:tcPr>
           <w:p>
             <w:pPr>
               <w:pStyle w:val="Normal"/>
               <w:widowControl w:val="false"/>
-              <w:jc w:val="both"/>
+              <w:jc w:val="right"/>
               <w:rPr>
                 <w:rFonts w:ascii="Arial" w:hAnsi="Arial" w:cs="Arial"/>
-                <w:b/>
-                <w:b/>
-                <w:bCs/>
-                <w:sz w:val="18"/>
-                <w:szCs w:val="18"/>
+                <w:bCs/>
+                <w:sz w:val="20"/>
+                <w:szCs w:val="20"/>
                 <w:lang w:val="es-ES"/>
               </w:rPr>
             </w:pPr>
             <w:r>
               <w:rPr>
                 <w:rFonts w:cs="Arial" w:ascii="Arial" w:hAnsi="Arial"/>
-                <w:b/>
-                <w:bCs/>
-                <w:sz w:val="18"/>
-                <w:szCs w:val="18"/>
-                <w:lang w:val="es-ES"/>
-              </w:rPr>
-              <w:t>IMPORTE gs.</w:t>
+                <w:bCs/>
+                <w:sz w:val="20"/>
+                <w:szCs w:val="20"/>
+                <w:lang w:val="es-ES"/>
+              </w:rPr>
             </w:r>
           </w:p>
         </w:tc>
@@ -573,47 +718,49 @@
         <w:trPr/>
         <w:tc>
           <w:tcPr>
-            <w:tcW w:w="5560" w:type="dxa"/>
+            <w:tcW w:w="5561" w:type="dxa"/>
+            <w:tcBorders>
+              <w:top w:val="single" w:sz="4" w:space="0" w:color="000000"/>
+              <w:left w:val="single" w:sz="12" w:space="0" w:color="000000"/>
+              <w:bottom w:val="single" w:sz="4" w:space="0" w:color="000000"/>
+              <w:right w:val="single" w:sz="4" w:space="0" w:color="000000"/>
+            </w:tcBorders>
+            <w:shd w:color="auto" w:fill="auto" w:val="clear"/>
+          </w:tcPr>
+          <w:p>
+            <w:pPr>
+              <w:pStyle w:val="Normal"/>
+              <w:widowControl w:val="false"/>
+              <w:jc w:val="both"/>
+              <w:rPr>
+                <w:rFonts w:ascii="Arial" w:hAnsi="Arial" w:cs="Arial"/>
+                <w:bCs/>
+                <w:sz w:val="20"/>
+                <w:szCs w:val="20"/>
+                <w:lang w:val="es-ES"/>
+              </w:rPr>
+            </w:pPr>
+            <w:r>
+              <w:rPr>
+                <w:rFonts w:cs="Arial" w:ascii="Arial" w:hAnsi="Arial"/>
+                <w:bCs/>
+                <w:sz w:val="20"/>
+                <w:szCs w:val="20"/>
+                <w:lang w:val="es-ES"/>
+              </w:rPr>
+            </w:r>
+          </w:p>
+        </w:tc>
+        <w:tc>
+          <w:tcPr>
+            <w:tcW w:w="1268" w:type="dxa"/>
             <w:tcBorders>
               <w:top w:val="single" w:sz="4" w:space="0" w:color="000000"/>
               <w:left w:val="single" w:sz="4" w:space="0" w:color="000000"/>
               <w:bottom w:val="single" w:sz="4" w:space="0" w:color="000000"/>
               <w:right w:val="single" w:sz="4" w:space="0" w:color="000000"/>
             </w:tcBorders>
-          </w:tcPr>
-          <w:p>
-            <w:pPr>
-              <w:pStyle w:val="Normal"/>
-              <w:widowControl w:val="false"/>
-              <w:jc w:val="both"/>
-              <w:rPr>
-                <w:rFonts w:ascii="Arial" w:hAnsi="Arial" w:cs="Arial"/>
-                <w:bCs/>
-                <w:sz w:val="20"/>
-                <w:szCs w:val="20"/>
-                <w:lang w:val="es-ES"/>
-              </w:rPr>
-            </w:pPr>
-            <w:r>
-              <w:rPr>
-                <w:rFonts w:cs="Arial" w:ascii="Arial" w:hAnsi="Arial"/>
-                <w:bCs/>
-                <w:sz w:val="20"/>
-                <w:szCs w:val="20"/>
-                <w:lang w:val="es-ES"/>
-              </w:rPr>
-            </w:r>
-          </w:p>
-        </w:tc>
-        <w:tc>
-          <w:tcPr>
-            <w:tcW w:w="1269" w:type="dxa"/>
-            <w:tcBorders>
-              <w:top w:val="single" w:sz="4" w:space="0" w:color="000000"/>
-              <w:left w:val="single" w:sz="4" w:space="0" w:color="000000"/>
-              <w:bottom w:val="single" w:sz="4" w:space="0" w:color="000000"/>
-              <w:right w:val="single" w:sz="4" w:space="0" w:color="000000"/>
-            </w:tcBorders>
+            <w:shd w:color="auto" w:fill="auto" w:val="clear"/>
           </w:tcPr>
           <w:p>
             <w:pPr>
@@ -646,8 +793,9 @@
               <w:top w:val="single" w:sz="4" w:space="0" w:color="000000"/>
               <w:left w:val="single" w:sz="4" w:space="0" w:color="000000"/>
               <w:bottom w:val="single" w:sz="4" w:space="0" w:color="000000"/>
-              <w:right w:val="single" w:sz="4" w:space="0" w:color="000000"/>
+              <w:right w:val="single" w:sz="12" w:space="0" w:color="000000"/>
             </w:tcBorders>
+            <w:shd w:color="auto" w:fill="auto" w:val="clear"/>
           </w:tcPr>
           <w:p>
             <w:pPr>
@@ -678,10 +826,11 @@
             <w:tcW w:w="1365" w:type="dxa"/>
             <w:tcBorders>
               <w:top w:val="single" w:sz="4" w:space="0" w:color="000000"/>
-              <w:left w:val="single" w:sz="4" w:space="0" w:color="000000"/>
+              <w:left w:val="single" w:sz="12" w:space="0" w:color="000000"/>
               <w:bottom w:val="single" w:sz="4" w:space="0" w:color="000000"/>
-              <w:right w:val="single" w:sz="4" w:space="0" w:color="000000"/>
+              <w:right w:val="single" w:sz="12" w:space="0" w:color="000000"/>
             </w:tcBorders>
+            <w:shd w:color="auto" w:fill="auto" w:val="clear"/>
           </w:tcPr>
           <w:p>
             <w:pPr>
@@ -712,47 +861,49 @@
         <w:trPr/>
         <w:tc>
           <w:tcPr>
-            <w:tcW w:w="5560" w:type="dxa"/>
+            <w:tcW w:w="5561" w:type="dxa"/>
+            <w:tcBorders>
+              <w:top w:val="single" w:sz="4" w:space="0" w:color="000000"/>
+              <w:left w:val="single" w:sz="12" w:space="0" w:color="000000"/>
+              <w:bottom w:val="single" w:sz="4" w:space="0" w:color="000000"/>
+              <w:right w:val="single" w:sz="4" w:space="0" w:color="000000"/>
+            </w:tcBorders>
+            <w:shd w:color="auto" w:fill="auto" w:val="clear"/>
+          </w:tcPr>
+          <w:p>
+            <w:pPr>
+              <w:pStyle w:val="Normal"/>
+              <w:widowControl w:val="false"/>
+              <w:jc w:val="both"/>
+              <w:rPr>
+                <w:rFonts w:ascii="Arial" w:hAnsi="Arial" w:cs="Arial"/>
+                <w:bCs/>
+                <w:sz w:val="20"/>
+                <w:szCs w:val="20"/>
+                <w:lang w:val="es-ES"/>
+              </w:rPr>
+            </w:pPr>
+            <w:r>
+              <w:rPr>
+                <w:rFonts w:cs="Arial" w:ascii="Arial" w:hAnsi="Arial"/>
+                <w:bCs/>
+                <w:sz w:val="20"/>
+                <w:szCs w:val="20"/>
+                <w:lang w:val="es-ES"/>
+              </w:rPr>
+            </w:r>
+          </w:p>
+        </w:tc>
+        <w:tc>
+          <w:tcPr>
+            <w:tcW w:w="1268" w:type="dxa"/>
             <w:tcBorders>
               <w:top w:val="single" w:sz="4" w:space="0" w:color="000000"/>
               <w:left w:val="single" w:sz="4" w:space="0" w:color="000000"/>
               <w:bottom w:val="single" w:sz="4" w:space="0" w:color="000000"/>
               <w:right w:val="single" w:sz="4" w:space="0" w:color="000000"/>
             </w:tcBorders>
-          </w:tcPr>
-          <w:p>
-            <w:pPr>
-              <w:pStyle w:val="Normal"/>
-              <w:widowControl w:val="false"/>
-              <w:jc w:val="both"/>
-              <w:rPr>
-                <w:rFonts w:ascii="Arial" w:hAnsi="Arial" w:cs="Arial"/>
-                <w:bCs/>
-                <w:sz w:val="20"/>
-                <w:szCs w:val="20"/>
-                <w:lang w:val="es-ES"/>
-              </w:rPr>
-            </w:pPr>
-            <w:r>
-              <w:rPr>
-                <w:rFonts w:cs="Arial" w:ascii="Arial" w:hAnsi="Arial"/>
-                <w:bCs/>
-                <w:sz w:val="20"/>
-                <w:szCs w:val="20"/>
-                <w:lang w:val="es-ES"/>
-              </w:rPr>
-            </w:r>
-          </w:p>
-        </w:tc>
-        <w:tc>
-          <w:tcPr>
-            <w:tcW w:w="1269" w:type="dxa"/>
-            <w:tcBorders>
-              <w:top w:val="single" w:sz="4" w:space="0" w:color="000000"/>
-              <w:left w:val="single" w:sz="4" w:space="0" w:color="000000"/>
-              <w:bottom w:val="single" w:sz="4" w:space="0" w:color="000000"/>
-              <w:right w:val="single" w:sz="4" w:space="0" w:color="000000"/>
-            </w:tcBorders>
+            <w:shd w:color="auto" w:fill="auto" w:val="clear"/>
           </w:tcPr>
           <w:p>
             <w:pPr>
@@ -785,8 +936,9 @@
               <w:top w:val="single" w:sz="4" w:space="0" w:color="000000"/>
               <w:left w:val="single" w:sz="4" w:space="0" w:color="000000"/>
               <w:bottom w:val="single" w:sz="4" w:space="0" w:color="000000"/>
-              <w:right w:val="single" w:sz="4" w:space="0" w:color="000000"/>
+              <w:right w:val="single" w:sz="12" w:space="0" w:color="000000"/>
             </w:tcBorders>
+            <w:shd w:color="auto" w:fill="auto" w:val="clear"/>
           </w:tcPr>
           <w:p>
             <w:pPr>
@@ -817,10 +969,11 @@
             <w:tcW w:w="1365" w:type="dxa"/>
             <w:tcBorders>
               <w:top w:val="single" w:sz="4" w:space="0" w:color="000000"/>
-              <w:left w:val="single" w:sz="4" w:space="0" w:color="000000"/>
+              <w:left w:val="single" w:sz="12" w:space="0" w:color="000000"/>
               <w:bottom w:val="single" w:sz="4" w:space="0" w:color="000000"/>
-              <w:right w:val="single" w:sz="4" w:space="0" w:color="000000"/>
+              <w:right w:val="single" w:sz="12" w:space="0" w:color="000000"/>
             </w:tcBorders>
+            <w:shd w:color="auto" w:fill="auto" w:val="clear"/>
           </w:tcPr>
           <w:p>
             <w:pPr>
@@ -851,53 +1004,54 @@
         <w:trPr/>
         <w:tc>
           <w:tcPr>
-            <w:tcW w:w="5560" w:type="dxa"/>
+            <w:tcW w:w="5561" w:type="dxa"/>
+            <w:tcBorders>
+              <w:top w:val="single" w:sz="4" w:space="0" w:color="000000"/>
+              <w:left w:val="single" w:sz="12" w:space="0" w:color="000000"/>
+              <w:bottom w:val="single" w:sz="4" w:space="0" w:color="000000"/>
+              <w:right w:val="single" w:sz="4" w:space="0" w:color="000000"/>
+            </w:tcBorders>
+            <w:shd w:color="auto" w:fill="auto" w:val="clear"/>
+          </w:tcPr>
+          <w:p>
+            <w:pPr>
+              <w:pStyle w:val="Normal"/>
+              <w:widowControl w:val="false"/>
+              <w:jc w:val="both"/>
+              <w:rPr>
+                <w:rFonts w:ascii="Arial" w:hAnsi="Arial" w:cs="Arial"/>
+                <w:bCs/>
+                <w:sz w:val="20"/>
+                <w:szCs w:val="20"/>
+                <w:lang w:val="es-ES"/>
+              </w:rPr>
+            </w:pPr>
+            <w:r>
+              <w:rPr>
+                <w:rFonts w:cs="Arial" w:ascii="Arial" w:hAnsi="Arial"/>
+                <w:bCs/>
+                <w:sz w:val="20"/>
+                <w:szCs w:val="20"/>
+                <w:lang w:val="es-ES"/>
+              </w:rPr>
+            </w:r>
+          </w:p>
+        </w:tc>
+        <w:tc>
+          <w:tcPr>
+            <w:tcW w:w="1268" w:type="dxa"/>
             <w:tcBorders>
               <w:top w:val="single" w:sz="4" w:space="0" w:color="000000"/>
               <w:left w:val="single" w:sz="4" w:space="0" w:color="000000"/>
               <w:bottom w:val="single" w:sz="4" w:space="0" w:color="000000"/>
               <w:right w:val="single" w:sz="4" w:space="0" w:color="000000"/>
             </w:tcBorders>
+            <w:shd w:color="auto" w:fill="auto" w:val="clear"/>
           </w:tcPr>
           <w:p>
             <w:pPr>
               <w:pStyle w:val="Normal"/>
               <w:widowControl w:val="false"/>
-              <w:jc w:val="both"/>
-              <w:rPr>
-                <w:rFonts w:ascii="Arial" w:hAnsi="Arial" w:cs="Arial"/>
-                <w:bCs/>
-                <w:sz w:val="20"/>
-                <w:szCs w:val="20"/>
-                <w:lang w:val="es-ES"/>
-              </w:rPr>
-            </w:pPr>
-            <w:r>
-              <w:rPr>
-                <w:rFonts w:cs="Arial" w:ascii="Arial" w:hAnsi="Arial"/>
-                <w:bCs/>
-                <w:sz w:val="20"/>
-                <w:szCs w:val="20"/>
-                <w:lang w:val="es-ES"/>
-              </w:rPr>
-            </w:r>
-          </w:p>
-        </w:tc>
-        <w:tc>
-          <w:tcPr>
-            <w:tcW w:w="1269" w:type="dxa"/>
-            <w:tcBorders>
-              <w:top w:val="single" w:sz="4" w:space="0" w:color="000000"/>
-              <w:left w:val="single" w:sz="4" w:space="0" w:color="000000"/>
-              <w:bottom w:val="single" w:sz="4" w:space="0" w:color="000000"/>
-              <w:right w:val="single" w:sz="4" w:space="0" w:color="000000"/>
-            </w:tcBorders>
-          </w:tcPr>
-          <w:p>
-            <w:pPr>
-              <w:pStyle w:val="Normal"/>
-              <w:widowControl w:val="false"/>
-              <w:jc w:val="right"/>
               <w:rPr>
                 <w:rFonts w:ascii="Arial" w:hAnsi="Arial" w:cs="Arial"/>
                 <w:bCs/>
@@ -924,14 +1078,14 @@
               <w:top w:val="single" w:sz="4" w:space="0" w:color="000000"/>
               <w:left w:val="single" w:sz="4" w:space="0" w:color="000000"/>
               <w:bottom w:val="single" w:sz="4" w:space="0" w:color="000000"/>
-              <w:right w:val="single" w:sz="4" w:space="0" w:color="000000"/>
+              <w:right w:val="single" w:sz="12" w:space="0" w:color="000000"/>
             </w:tcBorders>
+            <w:shd w:color="auto" w:fill="auto" w:val="clear"/>
           </w:tcPr>
           <w:p>
             <w:pPr>
               <w:pStyle w:val="Normal"/>
               <w:widowControl w:val="false"/>
-              <w:jc w:val="right"/>
               <w:rPr>
                 <w:rFonts w:ascii="Arial" w:hAnsi="Arial" w:cs="Arial"/>
                 <w:bCs/>
@@ -956,16 +1110,16 @@
             <w:tcW w:w="1365" w:type="dxa"/>
             <w:tcBorders>
               <w:top w:val="single" w:sz="4" w:space="0" w:color="000000"/>
-              <w:left w:val="single" w:sz="4" w:space="0" w:color="000000"/>
+              <w:left w:val="single" w:sz="12" w:space="0" w:color="000000"/>
               <w:bottom w:val="single" w:sz="4" w:space="0" w:color="000000"/>
-              <w:right w:val="single" w:sz="4" w:space="0" w:color="000000"/>
+              <w:right w:val="single" w:sz="12" w:space="0" w:color="000000"/>
             </w:tcBorders>
+            <w:shd w:color="auto" w:fill="auto" w:val="clear"/>
           </w:tcPr>
           <w:p>
             <w:pPr>
               <w:pStyle w:val="Normal"/>
               <w:widowControl w:val="false"/>
-              <w:jc w:val="right"/>
               <w:rPr>
                 <w:rFonts w:ascii="Arial" w:hAnsi="Arial" w:cs="Arial"/>
                 <w:bCs/>
@@ -990,52 +1144,55 @@
         <w:trPr/>
         <w:tc>
           <w:tcPr>
-            <w:tcW w:w="5560" w:type="dxa"/>
+            <w:tcW w:w="5561" w:type="dxa"/>
+            <w:tcBorders>
+              <w:top w:val="single" w:sz="4" w:space="0" w:color="000000"/>
+              <w:left w:val="single" w:sz="12" w:space="0" w:color="000000"/>
+              <w:bottom w:val="single" w:sz="4" w:space="0" w:color="000000"/>
+              <w:right w:val="single" w:sz="4" w:space="0" w:color="000000"/>
+            </w:tcBorders>
+            <w:shd w:color="auto" w:fill="auto" w:val="clear"/>
+          </w:tcPr>
+          <w:p>
+            <w:pPr>
+              <w:pStyle w:val="Normal"/>
+              <w:widowControl w:val="false"/>
+              <w:jc w:val="both"/>
+              <w:rPr>
+                <w:rFonts w:ascii="Arial" w:hAnsi="Arial" w:cs="Arial"/>
+                <w:bCs/>
+                <w:sz w:val="20"/>
+                <w:szCs w:val="20"/>
+                <w:lang w:val="es-ES"/>
+              </w:rPr>
+            </w:pPr>
+            <w:r>
+              <w:rPr>
+                <w:rFonts w:cs="Arial" w:ascii="Arial" w:hAnsi="Arial"/>
+                <w:bCs/>
+                <w:sz w:val="20"/>
+                <w:szCs w:val="20"/>
+                <w:lang w:val="es-ES"/>
+              </w:rPr>
+            </w:r>
+          </w:p>
+        </w:tc>
+        <w:tc>
+          <w:tcPr>
+            <w:tcW w:w="1268" w:type="dxa"/>
             <w:tcBorders>
               <w:top w:val="single" w:sz="4" w:space="0" w:color="000000"/>
               <w:left w:val="single" w:sz="4" w:space="0" w:color="000000"/>
               <w:bottom w:val="single" w:sz="4" w:space="0" w:color="000000"/>
               <w:right w:val="single" w:sz="4" w:space="0" w:color="000000"/>
             </w:tcBorders>
+            <w:shd w:color="auto" w:fill="auto" w:val="clear"/>
           </w:tcPr>
           <w:p>
             <w:pPr>
               <w:pStyle w:val="Normal"/>
               <w:widowControl w:val="false"/>
-              <w:jc w:val="both"/>
-              <w:rPr>
-                <w:rFonts w:ascii="Arial" w:hAnsi="Arial" w:cs="Arial"/>
-                <w:bCs/>
-                <w:sz w:val="20"/>
-                <w:szCs w:val="20"/>
-                <w:lang w:val="es-ES"/>
-              </w:rPr>
-            </w:pPr>
-            <w:r>
-              <w:rPr>
-                <w:rFonts w:cs="Arial" w:ascii="Arial" w:hAnsi="Arial"/>
-                <w:bCs/>
-                <w:sz w:val="20"/>
-                <w:szCs w:val="20"/>
-                <w:lang w:val="es-ES"/>
-              </w:rPr>
-            </w:r>
-          </w:p>
-        </w:tc>
-        <w:tc>
-          <w:tcPr>
-            <w:tcW w:w="1269" w:type="dxa"/>
-            <w:tcBorders>
-              <w:top w:val="single" w:sz="4" w:space="0" w:color="000000"/>
-              <w:left w:val="single" w:sz="4" w:space="0" w:color="000000"/>
-              <w:bottom w:val="single" w:sz="4" w:space="0" w:color="000000"/>
-              <w:right w:val="single" w:sz="4" w:space="0" w:color="000000"/>
-            </w:tcBorders>
-          </w:tcPr>
-          <w:p>
-            <w:pPr>
-              <w:pStyle w:val="Normal"/>
-              <w:widowControl w:val="false"/>
+              <w:jc w:val="right"/>
               <w:rPr>
                 <w:rFonts w:ascii="Arial" w:hAnsi="Arial" w:cs="Arial"/>
                 <w:bCs/>
@@ -1062,13 +1219,15 @@
               <w:top w:val="single" w:sz="4" w:space="0" w:color="000000"/>
               <w:left w:val="single" w:sz="4" w:space="0" w:color="000000"/>
               <w:bottom w:val="single" w:sz="4" w:space="0" w:color="000000"/>
-              <w:right w:val="single" w:sz="4" w:space="0" w:color="000000"/>
+              <w:right w:val="single" w:sz="12" w:space="0" w:color="000000"/>
             </w:tcBorders>
+            <w:shd w:color="auto" w:fill="auto" w:val="clear"/>
           </w:tcPr>
           <w:p>
             <w:pPr>
               <w:pStyle w:val="Normal"/>
               <w:widowControl w:val="false"/>
+              <w:jc w:val="right"/>
               <w:rPr>
                 <w:rFonts w:ascii="Arial" w:hAnsi="Arial" w:cs="Arial"/>
                 <w:bCs/>
@@ -1093,15 +1252,17 @@
             <w:tcW w:w="1365" w:type="dxa"/>
             <w:tcBorders>
               <w:top w:val="single" w:sz="4" w:space="0" w:color="000000"/>
-              <w:left w:val="single" w:sz="4" w:space="0" w:color="000000"/>
+              <w:left w:val="single" w:sz="12" w:space="0" w:color="000000"/>
               <w:bottom w:val="single" w:sz="4" w:space="0" w:color="000000"/>
-              <w:right w:val="single" w:sz="4" w:space="0" w:color="000000"/>
+              <w:right w:val="single" w:sz="12" w:space="0" w:color="000000"/>
             </w:tcBorders>
+            <w:shd w:color="auto" w:fill="auto" w:val="clear"/>
           </w:tcPr>
           <w:p>
             <w:pPr>
               <w:pStyle w:val="Normal"/>
               <w:widowControl w:val="false"/>
+              <w:jc w:val="right"/>
               <w:rPr>
                 <w:rFonts w:ascii="Arial" w:hAnsi="Arial" w:cs="Arial"/>
                 <w:bCs/>
@@ -1126,47 +1287,52 @@
         <w:trPr/>
         <w:tc>
           <w:tcPr>
-            <w:tcW w:w="5560" w:type="dxa"/>
+            <w:tcW w:w="5561" w:type="dxa"/>
+            <w:tcBorders>
+              <w:top w:val="single" w:sz="4" w:space="0" w:color="000000"/>
+              <w:left w:val="single" w:sz="12" w:space="0" w:color="000000"/>
+              <w:bottom w:val="single" w:sz="4" w:space="0" w:color="000000"/>
+              <w:right w:val="single" w:sz="4" w:space="0" w:color="000000"/>
+            </w:tcBorders>
+            <w:shd w:color="auto" w:fill="auto" w:val="clear"/>
+          </w:tcPr>
+          <w:p>
+            <w:pPr>
+              <w:pStyle w:val="Normal"/>
+              <w:widowControl w:val="false"/>
+              <w:jc w:val="both"/>
+              <w:rPr>
+                <w:rFonts w:ascii="Arial" w:hAnsi="Arial" w:cs="Arial"/>
+                <w:b/>
+                <w:b/>
+                <w:bCs/>
+                <w:sz w:val="20"/>
+                <w:szCs w:val="20"/>
+                <w:lang w:val="es-ES"/>
+              </w:rPr>
+            </w:pPr>
+            <w:r>
+              <w:rPr>
+                <w:rFonts w:cs="Arial" w:ascii="Arial" w:hAnsi="Arial"/>
+                <w:b/>
+                <w:bCs/>
+                <w:sz w:val="20"/>
+                <w:szCs w:val="20"/>
+                <w:lang w:val="es-ES"/>
+              </w:rPr>
+            </w:r>
+          </w:p>
+        </w:tc>
+        <w:tc>
+          <w:tcPr>
+            <w:tcW w:w="1268" w:type="dxa"/>
             <w:tcBorders>
               <w:top w:val="single" w:sz="4" w:space="0" w:color="000000"/>
               <w:left w:val="single" w:sz="4" w:space="0" w:color="000000"/>
               <w:bottom w:val="single" w:sz="4" w:space="0" w:color="000000"/>
               <w:right w:val="single" w:sz="4" w:space="0" w:color="000000"/>
             </w:tcBorders>
-          </w:tcPr>
-          <w:p>
-            <w:pPr>
-              <w:pStyle w:val="Normal"/>
-              <w:widowControl w:val="false"/>
-              <w:jc w:val="both"/>
-              <w:rPr>
-                <w:rFonts w:ascii="Arial" w:hAnsi="Arial" w:cs="Arial"/>
-                <w:bCs/>
-                <w:sz w:val="20"/>
-                <w:szCs w:val="20"/>
-                <w:lang w:val="es-ES"/>
-              </w:rPr>
-            </w:pPr>
-            <w:r>
-              <w:rPr>
-                <w:rFonts w:cs="Arial" w:ascii="Arial" w:hAnsi="Arial"/>
-                <w:bCs/>
-                <w:sz w:val="20"/>
-                <w:szCs w:val="20"/>
-                <w:lang w:val="es-ES"/>
-              </w:rPr>
-            </w:r>
-          </w:p>
-        </w:tc>
-        <w:tc>
-          <w:tcPr>
-            <w:tcW w:w="1269" w:type="dxa"/>
-            <w:tcBorders>
-              <w:top w:val="single" w:sz="4" w:space="0" w:color="000000"/>
-              <w:left w:val="single" w:sz="4" w:space="0" w:color="000000"/>
-              <w:bottom w:val="single" w:sz="4" w:space="0" w:color="000000"/>
-              <w:right w:val="single" w:sz="4" w:space="0" w:color="000000"/>
-            </w:tcBorders>
+            <w:shd w:color="auto" w:fill="auto" w:val="clear"/>
           </w:tcPr>
           <w:p>
             <w:pPr>
@@ -1199,8 +1365,9 @@
               <w:top w:val="single" w:sz="4" w:space="0" w:color="000000"/>
               <w:left w:val="single" w:sz="4" w:space="0" w:color="000000"/>
               <w:bottom w:val="single" w:sz="4" w:space="0" w:color="000000"/>
-              <w:right w:val="single" w:sz="4" w:space="0" w:color="000000"/>
+              <w:right w:val="single" w:sz="12" w:space="0" w:color="000000"/>
             </w:tcBorders>
+            <w:shd w:color="auto" w:fill="auto" w:val="clear"/>
           </w:tcPr>
           <w:p>
             <w:pPr>
@@ -1231,10 +1398,11 @@
             <w:tcW w:w="1365" w:type="dxa"/>
             <w:tcBorders>
               <w:top w:val="single" w:sz="4" w:space="0" w:color="000000"/>
-              <w:left w:val="single" w:sz="4" w:space="0" w:color="000000"/>
+              <w:left w:val="single" w:sz="12" w:space="0" w:color="000000"/>
               <w:bottom w:val="single" w:sz="4" w:space="0" w:color="000000"/>
-              <w:right w:val="single" w:sz="4" w:space="0" w:color="000000"/>
+              <w:right w:val="single" w:sz="12" w:space="0" w:color="000000"/>
             </w:tcBorders>
+            <w:shd w:color="auto" w:fill="auto" w:val="clear"/>
           </w:tcPr>
           <w:p>
             <w:pPr>
@@ -1243,6 +1411,8 @@
               <w:jc w:val="right"/>
               <w:rPr>
                 <w:rFonts w:ascii="Arial" w:hAnsi="Arial" w:cs="Arial"/>
+                <w:b/>
+                <w:b/>
                 <w:bCs/>
                 <w:sz w:val="20"/>
                 <w:szCs w:val="20"/>
@@ -1252,6 +1422,7 @@
             <w:r>
               <w:rPr>
                 <w:rFonts w:cs="Arial" w:ascii="Arial" w:hAnsi="Arial"/>
+                <w:b/>
                 <w:bCs/>
                 <w:sz w:val="20"/>
                 <w:szCs w:val="20"/>
@@ -1265,13 +1436,14 @@
         <w:trPr/>
         <w:tc>
           <w:tcPr>
-            <w:tcW w:w="5560" w:type="dxa"/>
+            <w:tcW w:w="5561" w:type="dxa"/>
             <w:tcBorders>
               <w:top w:val="single" w:sz="4" w:space="0" w:color="000000"/>
-              <w:left w:val="single" w:sz="4" w:space="0" w:color="000000"/>
-              <w:bottom w:val="single" w:sz="4" w:space="0" w:color="000000"/>
+              <w:left w:val="single" w:sz="12" w:space="0" w:color="000000"/>
+              <w:bottom w:val="single" w:sz="12" w:space="0" w:color="000000"/>
               <w:right w:val="single" w:sz="4" w:space="0" w:color="000000"/>
             </w:tcBorders>
+            <w:shd w:color="auto" w:fill="auto" w:val="clear"/>
           </w:tcPr>
           <w:p>
             <w:pPr>
@@ -1302,13 +1474,14 @@
         </w:tc>
         <w:tc>
           <w:tcPr>
-            <w:tcW w:w="1269" w:type="dxa"/>
+            <w:tcW w:w="1268" w:type="dxa"/>
             <w:tcBorders>
               <w:top w:val="single" w:sz="4" w:space="0" w:color="000000"/>
               <w:left w:val="single" w:sz="4" w:space="0" w:color="000000"/>
-              <w:bottom w:val="single" w:sz="4" w:space="0" w:color="000000"/>
+              <w:bottom w:val="single" w:sz="12" w:space="0" w:color="000000"/>
               <w:right w:val="single" w:sz="4" w:space="0" w:color="000000"/>
             </w:tcBorders>
+            <w:shd w:color="auto" w:fill="auto" w:val="clear"/>
           </w:tcPr>
           <w:p>
             <w:pPr>
@@ -1340,9 +1513,10 @@
             <w:tcBorders>
               <w:top w:val="single" w:sz="4" w:space="0" w:color="000000"/>
               <w:left w:val="single" w:sz="4" w:space="0" w:color="000000"/>
-              <w:bottom w:val="single" w:sz="4" w:space="0" w:color="000000"/>
-              <w:right w:val="single" w:sz="4" w:space="0" w:color="000000"/>
+              <w:bottom w:val="single" w:sz="12" w:space="0" w:color="000000"/>
+              <w:right w:val="single" w:sz="12" w:space="0" w:color="000000"/>
             </w:tcBorders>
+            <w:shd w:color="auto" w:fill="auto" w:val="clear"/>
           </w:tcPr>
           <w:p>
             <w:pPr>
@@ -1373,155 +1547,11 @@
             <w:tcW w:w="1365" w:type="dxa"/>
             <w:tcBorders>
               <w:top w:val="single" w:sz="4" w:space="0" w:color="000000"/>
-              <w:left w:val="single" w:sz="4" w:space="0" w:color="000000"/>
-              <w:bottom w:val="single" w:sz="4" w:space="0" w:color="000000"/>
-              <w:right w:val="single" w:sz="4" w:space="0" w:color="000000"/>
+              <w:left w:val="single" w:sz="12" w:space="0" w:color="000000"/>
+              <w:bottom w:val="single" w:sz="12" w:space="0" w:color="000000"/>
+              <w:right w:val="single" w:sz="12" w:space="0" w:color="000000"/>
             </w:tcBorders>
-          </w:tcPr>
-          <w:p>
-            <w:pPr>
-              <w:pStyle w:val="Normal"/>
-              <w:widowControl w:val="false"/>
-              <w:jc w:val="right"/>
-              <w:rPr>
-                <w:rFonts w:ascii="Arial" w:hAnsi="Arial" w:cs="Arial"/>
-                <w:b/>
-                <w:b/>
-                <w:bCs/>
-                <w:sz w:val="20"/>
-                <w:szCs w:val="20"/>
-                <w:lang w:val="es-ES"/>
-              </w:rPr>
-            </w:pPr>
-            <w:r>
-              <w:rPr>
-                <w:rFonts w:cs="Arial" w:ascii="Arial" w:hAnsi="Arial"/>
-                <w:b/>
-                <w:bCs/>
-                <w:sz w:val="20"/>
-                <w:szCs w:val="20"/>
-                <w:lang w:val="es-ES"/>
-              </w:rPr>
-            </w:r>
-          </w:p>
-        </w:tc>
-      </w:tr>
-      <w:tr>
-        <w:trPr/>
-        <w:tc>
-          <w:tcPr>
-            <w:tcW w:w="5560" w:type="dxa"/>
-            <w:tcBorders>
-              <w:top w:val="single" w:sz="4" w:space="0" w:color="000000"/>
-              <w:left w:val="single" w:sz="4" w:space="0" w:color="000000"/>
-              <w:bottom w:val="single" w:sz="4" w:space="0" w:color="000000"/>
-              <w:right w:val="single" w:sz="4" w:space="0" w:color="000000"/>
-            </w:tcBorders>
-          </w:tcPr>
-          <w:p>
-            <w:pPr>
-              <w:pStyle w:val="Normal"/>
-              <w:widowControl w:val="false"/>
-              <w:jc w:val="both"/>
-              <w:rPr>
-                <w:rFonts w:ascii="Arial" w:hAnsi="Arial" w:cs="Arial"/>
-                <w:b/>
-                <w:b/>
-                <w:bCs/>
-                <w:sz w:val="20"/>
-                <w:szCs w:val="20"/>
-                <w:lang w:val="es-ES"/>
-              </w:rPr>
-            </w:pPr>
-            <w:r>
-              <w:rPr>
-                <w:rFonts w:cs="Arial" w:ascii="Arial" w:hAnsi="Arial"/>
-                <w:b/>
-                <w:bCs/>
-                <w:sz w:val="20"/>
-                <w:szCs w:val="20"/>
-                <w:lang w:val="es-ES"/>
-              </w:rPr>
-            </w:r>
-          </w:p>
-        </w:tc>
-        <w:tc>
-          <w:tcPr>
-            <w:tcW w:w="1269" w:type="dxa"/>
-            <w:tcBorders>
-              <w:top w:val="single" w:sz="4" w:space="0" w:color="000000"/>
-              <w:left w:val="single" w:sz="4" w:space="0" w:color="000000"/>
-              <w:bottom w:val="single" w:sz="4" w:space="0" w:color="000000"/>
-              <w:right w:val="single" w:sz="4" w:space="0" w:color="000000"/>
-            </w:tcBorders>
-          </w:tcPr>
-          <w:p>
-            <w:pPr>
-              <w:pStyle w:val="Normal"/>
-              <w:widowControl w:val="false"/>
-              <w:jc w:val="right"/>
-              <w:rPr>
-                <w:rFonts w:ascii="Arial" w:hAnsi="Arial" w:cs="Arial"/>
-                <w:bCs/>
-                <w:sz w:val="20"/>
-                <w:szCs w:val="20"/>
-                <w:lang w:val="es-ES"/>
-              </w:rPr>
-            </w:pPr>
-            <w:r>
-              <w:rPr>
-                <w:rFonts w:cs="Arial" w:ascii="Arial" w:hAnsi="Arial"/>
-                <w:bCs/>
-                <w:sz w:val="20"/>
-                <w:szCs w:val="20"/>
-                <w:lang w:val="es-ES"/>
-              </w:rPr>
-            </w:r>
-          </w:p>
-        </w:tc>
-        <w:tc>
-          <w:tcPr>
-            <w:tcW w:w="1395" w:type="dxa"/>
-            <w:tcBorders>
-              <w:top w:val="single" w:sz="4" w:space="0" w:color="000000"/>
-              <w:left w:val="single" w:sz="4" w:space="0" w:color="000000"/>
-              <w:bottom w:val="single" w:sz="4" w:space="0" w:color="000000"/>
-              <w:right w:val="single" w:sz="4" w:space="0" w:color="000000"/>
-            </w:tcBorders>
-          </w:tcPr>
-          <w:p>
-            <w:pPr>
-              <w:pStyle w:val="Normal"/>
-              <w:widowControl w:val="false"/>
-              <w:jc w:val="right"/>
-              <w:rPr>
-                <w:rFonts w:ascii="Arial" w:hAnsi="Arial" w:cs="Arial"/>
-                <w:bCs/>
-                <w:sz w:val="20"/>
-                <w:szCs w:val="20"/>
-                <w:lang w:val="es-ES"/>
-              </w:rPr>
-            </w:pPr>
-            <w:r>
-              <w:rPr>
-                <w:rFonts w:cs="Arial" w:ascii="Arial" w:hAnsi="Arial"/>
-                <w:bCs/>
-                <w:sz w:val="20"/>
-                <w:szCs w:val="20"/>
-                <w:lang w:val="es-ES"/>
-              </w:rPr>
-            </w:r>
-          </w:p>
-        </w:tc>
-        <w:tc>
-          <w:tcPr>
-            <w:tcW w:w="1365" w:type="dxa"/>
-            <w:tcBorders>
-              <w:top w:val="single" w:sz="4" w:space="0" w:color="000000"/>
-              <w:left w:val="single" w:sz="4" w:space="0" w:color="000000"/>
-              <w:bottom w:val="single" w:sz="4" w:space="0" w:color="000000"/>
-              <w:right w:val="single" w:sz="4" w:space="0" w:color="000000"/>
-            </w:tcBorders>
+            <w:shd w:color="auto" w:fill="auto" w:val="clear"/>
           </w:tcPr>
           <w:p>
             <w:pPr>
@@ -1560,11 +1590,12 @@
             <w:tcW w:w="8224" w:type="dxa"/>
             <w:gridSpan w:val="3"/>
             <w:tcBorders>
-              <w:top w:val="single" w:sz="4" w:space="0" w:color="000000"/>
-              <w:left w:val="single" w:sz="4" w:space="0" w:color="000000"/>
-              <w:bottom w:val="single" w:sz="4" w:space="0" w:color="000000"/>
-              <w:right w:val="single" w:sz="4" w:space="0" w:color="000000"/>
+              <w:top w:val="single" w:sz="12" w:space="0" w:color="000000"/>
+              <w:left w:val="single" w:sz="12" w:space="0" w:color="000000"/>
+              <w:bottom w:val="single" w:sz="12" w:space="0" w:color="000000"/>
+              <w:right w:val="single" w:sz="12" w:space="0" w:color="000000"/>
             </w:tcBorders>
+            <w:shd w:color="auto" w:fill="auto" w:val="clear"/>
           </w:tcPr>
           <w:p>
             <w:pPr>
@@ -1598,11 +1629,12 @@
           <w:tcPr>
             <w:tcW w:w="1365" w:type="dxa"/>
             <w:tcBorders>
-              <w:top w:val="single" w:sz="4" w:space="0" w:color="000000"/>
-              <w:left w:val="single" w:sz="4" w:space="0" w:color="000000"/>
-              <w:bottom w:val="single" w:sz="4" w:space="0" w:color="000000"/>
-              <w:right w:val="single" w:sz="4" w:space="0" w:color="000000"/>
+              <w:top w:val="single" w:sz="12" w:space="0" w:color="000000"/>
+              <w:left w:val="single" w:sz="12" w:space="0" w:color="000000"/>
+              <w:bottom w:val="single" w:sz="12" w:space="0" w:color="000000"/>
+              <w:right w:val="single" w:sz="12" w:space="0" w:color="000000"/>
             </w:tcBorders>
+            <w:shd w:color="auto" w:fill="auto" w:val="clear"/>
           </w:tcPr>
           <w:p>
             <w:pPr>
@@ -1641,11 +1673,12 @@
             <w:tcW w:w="8224" w:type="dxa"/>
             <w:gridSpan w:val="3"/>
             <w:tcBorders>
-              <w:top w:val="single" w:sz="4" w:space="0" w:color="000000"/>
-              <w:left w:val="single" w:sz="4" w:space="0" w:color="000000"/>
-              <w:bottom w:val="single" w:sz="4" w:space="0" w:color="000000"/>
-              <w:right w:val="single" w:sz="4" w:space="0" w:color="000000"/>
+              <w:top w:val="single" w:sz="12" w:space="0" w:color="000000"/>
+              <w:left w:val="single" w:sz="12" w:space="0" w:color="000000"/>
+              <w:bottom w:val="single" w:sz="12" w:space="0" w:color="000000"/>
+              <w:right w:val="single" w:sz="12" w:space="0" w:color="000000"/>
             </w:tcBorders>
+            <w:shd w:color="auto" w:fill="auto" w:val="clear"/>
           </w:tcPr>
           <w:p>
             <w:pPr>
@@ -1663,44 +1696,33 @@
               </w:rPr>
             </w:pPr>
             <w:r>
-              <w:rPr/>
+              <w:rPr>
+                <w:rFonts w:cs="Arial" w:ascii="Arial" w:hAnsi="Arial"/>
+                <w:b/>
+                <w:bCs/>
+                <w:sz w:val="20"/>
+                <w:szCs w:val="20"/>
+                <w:lang w:val="es-ES"/>
+              </w:rPr>
             </w:r>
+            <w:bookmarkStart w:id="0" w:name="_GoBack"/>
+            <w:bookmarkStart w:id="1" w:name="_GoBack"/>
+            <w:bookmarkEnd w:id="1"/>
           </w:p>
         </w:tc>
         <w:tc>
           <w:tcPr>
             <w:tcW w:w="1365" w:type="dxa"/>
-            <w:tcBorders>
-              <w:top w:val="single" w:sz="4" w:space="0" w:color="000000"/>
-              <w:left w:val="single" w:sz="4" w:space="0" w:color="000000"/>
-              <w:bottom w:val="single" w:sz="4" w:space="0" w:color="000000"/>
-              <w:right w:val="single" w:sz="4" w:space="0" w:color="000000"/>
-            </w:tcBorders>
+            <w:tcBorders/>
+            <w:shd w:fill="auto" w:val="clear"/>
           </w:tcPr>
           <w:p>
             <w:pPr>
               <w:pStyle w:val="Normal"/>
-              <w:widowControl w:val="false"/>
-              <w:jc w:val="both"/>
-              <w:rPr>
-                <w:rFonts w:ascii="Arial" w:hAnsi="Arial" w:cs="Arial"/>
-                <w:b/>
-                <w:b/>
-                <w:bCs/>
-                <w:sz w:val="20"/>
-                <w:szCs w:val="20"/>
-                <w:lang w:val="es-ES"/>
-              </w:rPr>
+              <w:rPr/>
             </w:pPr>
             <w:r>
-              <w:rPr>
-                <w:rFonts w:cs="Arial" w:ascii="Arial" w:hAnsi="Arial"/>
-                <w:b/>
-                <w:bCs/>
-                <w:sz w:val="20"/>
-                <w:szCs w:val="20"/>
-                <w:lang w:val="es-ES"/>
-              </w:rPr>
+              <w:rPr/>
             </w:r>
           </w:p>
         </w:tc>
@@ -2605,12 +2627,10 @@
       </w:rPr>
     </w:rPrDefault>
     <w:pPrDefault>
-      <w:pPr>
-        <w:suppressAutoHyphens w:val="true"/>
-      </w:pPr>
+      <w:pPr/>
     </w:pPrDefault>
   </w:docDefaults>
-  <w:latentStyles w:defLockedState="0" w:defUIPriority="99" w:defSemiHidden="0" w:defUnhideWhenUsed="0" w:defQFormat="0" w:count="376">
+  <w:latentStyles w:defLockedState="0" w:defUIPriority="99" w:defSemiHidden="0" w:defUnhideWhenUsed="0" w:defQFormat="0" w:count="371">
     <w:lsdException w:name="Normal" w:locked="1" w:uiPriority="0" w:qFormat="1"/>
     <w:lsdException w:name="heading 1" w:locked="1" w:uiPriority="0" w:qFormat="1"/>
     <w:lsdException w:name="heading 2" w:locked="1" w:uiPriority="0" w:semiHidden="1" w:unhideWhenUsed="1" w:qFormat="1"/>
@@ -2716,6 +2736,7 @@
     <w:lsdException w:name="HTML Sample" w:semiHidden="1" w:unhideWhenUsed="1"/>
     <w:lsdException w:name="HTML Typewriter" w:semiHidden="1" w:unhideWhenUsed="1"/>
     <w:lsdException w:name="HTML Variable" w:semiHidden="1" w:unhideWhenUsed="1"/>
+    <w:lsdException w:name="Normal Table" w:semiHidden="1" w:unhideWhenUsed="1"/>
     <w:lsdException w:name="annotation subject" w:semiHidden="1" w:unhideWhenUsed="1"/>
     <w:lsdException w:name="No List" w:semiHidden="1" w:unhideWhenUsed="1"/>
     <w:lsdException w:name="Outline List 1" w:semiHidden="1" w:unhideWhenUsed="1"/>
@@ -2758,8 +2779,11 @@
     <w:lsdException w:name="Table Contemporary" w:semiHidden="1" w:unhideWhenUsed="1"/>
     <w:lsdException w:name="Table Elegant" w:semiHidden="1" w:unhideWhenUsed="1"/>
     <w:lsdException w:name="Table Professional" w:semiHidden="1" w:unhideWhenUsed="1"/>
+    <w:lsdException w:name="Table Subtle 1" w:semiHidden="1" w:unhideWhenUsed="1"/>
     <w:lsdException w:name="Table Subtle 2" w:semiHidden="1" w:unhideWhenUsed="1"/>
     <w:lsdException w:name="Table Web 1" w:semiHidden="1" w:unhideWhenUsed="1"/>
+    <w:lsdException w:name="Table Web 2" w:semiHidden="1" w:unhideWhenUsed="1"/>
+    <w:lsdException w:name="Table Web 3" w:semiHidden="1" w:unhideWhenUsed="1"/>
     <w:lsdException w:name="Balloon Text" w:semiHidden="1" w:unhideWhenUsed="1"/>
     <w:lsdException w:name="Table Grid" w:locked="1" w:uiPriority="0"/>
     <w:lsdException w:name="Table Theme" w:semiHidden="1" w:unhideWhenUsed="1"/>
@@ -2978,11 +3002,6 @@
     <w:lsdException w:name="List Table 5 Dark Accent 6" w:uiPriority="50"/>
     <w:lsdException w:name="List Table 6 Colorful Accent 6" w:uiPriority="51"/>
     <w:lsdException w:name="List Table 7 Colorful Accent 6" w:uiPriority="52"/>
-    <w:lsdException w:name="Mention" w:semiHidden="1" w:unhideWhenUsed="1"/>
-    <w:lsdException w:name="Smart Hyperlink" w:semiHidden="1" w:unhideWhenUsed="1"/>
-    <w:lsdException w:name="Hashtag" w:semiHidden="1" w:unhideWhenUsed="1"/>
-    <w:lsdException w:name="Unresolved Mention" w:semiHidden="1" w:unhideWhenUsed="1"/>
-    <w:lsdException w:name="Smart Link" w:semiHidden="1" w:unhideWhenUsed="1"/>
   </w:latentStyles>
   <w:style w:type="paragraph" w:styleId="Normal" w:default="1">
     <w:name w:val="Normal"/>
@@ -3071,7 +3090,7 @@
       <w:lang w:val="es-ES" w:eastAsia="en-US" w:bidi="ar-SA"/>
     </w:rPr>
   </w:style>
-  <w:style w:type="paragraph" w:styleId="Heading">
+  <w:style w:type="paragraph" w:styleId="Heading" w:customStyle="1">
     <w:name w:val="Heading"/>
     <w:basedOn w:val="Normal"/>
     <w:next w:val="TextBody"/>
@@ -3111,14 +3130,13 @@
       <w:spacing w:before="120" w:after="120"/>
     </w:pPr>
     <w:rPr>
-      <w:rFonts w:cs="Arial"/>
       <w:i/>
       <w:iCs/>
       <w:sz w:val="24"/>
       <w:szCs w:val="24"/>
     </w:rPr>
   </w:style>
-  <w:style w:type="paragraph" w:styleId="Index">
+  <w:style w:type="paragraph" w:styleId="Index" w:customStyle="1">
     <w:name w:val="Index"/>
     <w:basedOn w:val="Normal"/>
     <w:qFormat/>
@@ -3127,6 +3145,20 @@
     </w:pPr>
     <w:rPr>
       <w:rFonts w:cs="Arial"/>
+    </w:rPr>
+  </w:style>
+  <w:style w:type="paragraph" w:styleId="Caption1">
+    <w:name w:val="caption"/>
+    <w:basedOn w:val="Normal"/>
+    <w:qFormat/>
+    <w:pPr>
+      <w:suppressLineNumbers/>
+      <w:spacing w:before="120" w:after="120"/>
+    </w:pPr>
+    <w:rPr>
+      <w:rFonts w:cs="Arial"/>
+      <w:i/>
+      <w:iCs/>
     </w:rPr>
   </w:style>
   <w:style w:type="paragraph" w:styleId="BalloonText">
@@ -3144,7 +3176,7 @@
       <w:szCs w:val="16"/>
     </w:rPr>
   </w:style>
-  <w:style w:type="paragraph" w:styleId="HeaderandFooter">
+  <w:style w:type="paragraph" w:styleId="HeaderandFooter" w:customStyle="1">
     <w:name w:val="Header and Footer"/>
     <w:basedOn w:val="Normal"/>
     <w:qFormat/>
@@ -3197,12 +3229,12 @@
       <w:jc w:val="left"/>
     </w:pPr>
     <w:rPr>
-      <w:rFonts w:ascii="Calibri" w:hAnsi="Calibri" w:eastAsia="Times New Roman" w:cs="Times New Roman"/>
+      <w:rFonts w:eastAsia="Times New Roman" w:ascii="Calibri" w:hAnsi="Calibri" w:cs="Times New Roman"/>
       <w:color w:val="auto"/>
       <w:kern w:val="0"/>
       <w:sz w:val="22"/>
       <w:szCs w:val="22"/>
-      <w:lang w:val="es-ES" w:eastAsia="en-US" w:bidi="ar-SA"/>
+      <w:lang w:eastAsia="en-US" w:val="es-ES" w:bidi="ar-SA"/>
     </w:rPr>
   </w:style>
   <w:style w:type="numbering" w:styleId="NoList" w:default="1">
@@ -3534,7 +3566,7 @@
 </file>
 
 <file path=customXml/itemProps1.xml><?xml version="1.0" encoding="utf-8"?>
-<ds:datastoreItem xmlns:ds="http://schemas.openxmlformats.org/officeDocument/2006/customXml" ds:itemID="{26560460-734F-4CF8-96EF-C3451059B306}">
+<ds:datastoreItem xmlns:ds="http://schemas.openxmlformats.org/officeDocument/2006/customXml" ds:itemID="{95615732-5476-450F-A866-F0958F386B22}">
   <ds:schemaRefs>
     <ds:schemaRef ds:uri="http://schemas.openxmlformats.org/officeDocument/2006/bibliography"/>
   </ds:schemaRefs>

</xml_diff>